<commit_message>
some small cleaning & refactoring
</commit_message>
<xml_diff>
--- a/docs/part_of_speech.docx
+++ b/docs/part_of_speech.docx
@@ -10714,7 +10714,23 @@
           <w:sz w:val="24"/>
           <w:szCs w:val="24"/>
         </w:rPr>
-        <w:t xml:space="preserve"> echivalenta cu functia Split din c#</w:t>
+        <w:t xml:space="preserve"> echivalenta cu functia Split</w:t>
+      </w:r>
+      <w:r>
+        <w:rPr>
+          <w:rFonts w:ascii="Times New Roman" w:hAnsi="Times New Roman" w:cs="Times New Roman"/>
+          <w:sz w:val="24"/>
+          <w:szCs w:val="24"/>
+        </w:rPr>
+        <w:t xml:space="preserve"> cu spatiu</w:t>
+      </w:r>
+      <w:r>
+        <w:rPr>
+          <w:rFonts w:ascii="Times New Roman" w:hAnsi="Times New Roman" w:cs="Times New Roman"/>
+          <w:sz w:val="24"/>
+          <w:szCs w:val="24"/>
+        </w:rPr>
+        <w:t xml:space="preserve"> din c#</w:t>
       </w:r>
       <w:r>
         <w:rPr>
@@ -29016,7 +29032,7 @@
 </file>
 
 <file path=customXml/itemProps1.xml><?xml version="1.0" encoding="utf-8"?>
-<ds:datastoreItem xmlns:ds="http://schemas.openxmlformats.org/officeDocument/2006/customXml" ds:itemID="{6EFDA61E-163A-4DA9-8893-E948475710FA}">
+<ds:datastoreItem xmlns:ds="http://schemas.openxmlformats.org/officeDocument/2006/customXml" ds:itemID="{2DD70B81-CCC5-480F-8384-AD0B0AE59633}">
   <ds:schemaRefs>
     <ds:schemaRef ds:uri="http://schemas.openxmlformats.org/officeDocument/2006/bibliography"/>
   </ds:schemaRefs>

</xml_diff>